<commit_message>
artefactos con titulitos bonitos
</commit_message>
<xml_diff>
--- a/ITER3/ARTEFACTOS/10_Modelado_de_la_arquitectura.docx
+++ b/ITER3/ARTEFACTOS/10_Modelado_de_la_arquitectura.docx
@@ -3,17 +3,300 @@
 <w:document xmlns:wpc="http://schemas.microsoft.com/office/word/2010/wordprocessingCanvas" xmlns:cx="http://schemas.microsoft.com/office/drawing/2014/chartex" xmlns:cx1="http://schemas.microsoft.com/office/drawing/2015/9/8/chartex" xmlns:cx2="http://schemas.microsoft.com/office/drawing/2015/10/21/chartex" xmlns:cx3="http://schemas.microsoft.com/office/drawing/2016/5/9/chartex" xmlns:cx4="http://schemas.microsoft.com/office/drawing/2016/5/10/chartex" xmlns:cx5="http://schemas.microsoft.com/office/drawing/2016/5/11/chartex" xmlns:cx6="http://schemas.microsoft.com/office/drawing/2016/5/12/chartex" xmlns:cx7="http://schemas.microsoft.com/office/drawing/2016/5/13/chartex" xmlns:cx8="http://schemas.microsoft.com/office/drawing/2016/5/14/chartex" xmlns:mc="http://schemas.openxmlformats.org/markup-compatibility/2006" xmlns:aink="http://schemas.microsoft.com/office/drawing/2016/ink" xmlns:am3d="http://schemas.microsoft.com/office/drawing/2017/model3d" xmlns:o="urn:schemas-microsoft-com:office:office" xmlns:r="http://schemas.openxmlformats.org/officeDocument/2006/relationships" xmlns:m="http://schemas.openxmlformats.org/officeDocument/2006/math" xmlns:v="urn:schemas-microsoft-com:vml" xmlns:wp14="http://schemas.microsoft.com/office/word/2010/wordprocessingDrawing" xmlns:wp="http://schemas.openxmlformats.org/drawingml/2006/wordprocessingDrawing" xmlns:w10="urn:schemas-microsoft-com:office:word" xmlns:w="http://schemas.openxmlformats.org/wordprocessingml/2006/main" xmlns:w14="http://schemas.microsoft.com/office/word/2010/wordml" xmlns:w15="http://schemas.microsoft.com/office/word/2012/wordml" xmlns:w16cid="http://schemas.microsoft.com/office/word/2016/wordml/cid" xmlns:w16se="http://schemas.microsoft.com/office/word/2015/wordml/symex" xmlns:wpg="http://schemas.microsoft.com/office/word/2010/wordprocessingGroup" xmlns:wpi="http://schemas.microsoft.com/office/word/2010/wordprocessingInk" xmlns:wne="http://schemas.microsoft.com/office/word/2006/wordml" xmlns:wps="http://schemas.microsoft.com/office/word/2010/wordprocessingShape" mc:Ignorable="w14 w15 w16se w16cid wp14">
   <w:body>
     <w:p>
-      <w:bookmarkStart w:id="0" w:name="_GoBack"/>
+      <w:pPr>
+        <w:pStyle w:val="Ttulo1"/>
+        <w:numPr>
+          <w:ilvl w:val="0"/>
+          <w:numId w:val="0"/>
+        </w:numPr>
+        <w:jc w:val="both"/>
+      </w:pPr>
+      <w:bookmarkStart w:id="0" w:name="_Toc527976041"/>
+      <w:r>
+        <w:t xml:space="preserve">10 </w:t>
+      </w:r>
+      <w:proofErr w:type="gramStart"/>
+      <w:r>
+        <w:t>Modelado</w:t>
+      </w:r>
+      <w:proofErr w:type="gramEnd"/>
+      <w:r>
+        <w:t xml:space="preserve"> de </w:t>
+      </w:r>
       <w:bookmarkEnd w:id="0"/>
+      <w:r>
+        <w:t>la arquitectura</w:t>
+      </w:r>
+    </w:p>
+    <w:p>
+      <w:pPr>
+        <w:pStyle w:val="Ttulo2"/>
+        <w:ind w:left="1030"/>
+      </w:pPr>
+      <w:r>
+        <w:t>Diagrama de despliegue</w:t>
+      </w:r>
+    </w:p>
+    <w:p>
+      <w:pPr>
+        <w:pStyle w:val="Ttulo2"/>
+        <w:ind w:left="1030"/>
+      </w:pPr>
+      <w:r>
+        <w:t>Diagrama de componentes</w:t>
+      </w:r>
+      <w:bookmarkStart w:id="1" w:name="_GoBack"/>
+      <w:bookmarkEnd w:id="1"/>
     </w:p>
     <w:sectPr>
       <w:pgSz w:w="12240" w:h="15840"/>
-      <w:pgMar w:top="1440" w:right="1440" w:bottom="1440" w:left="1440" w:header="708" w:footer="708" w:gutter="0"/>
+      <w:pgMar w:top="720" w:right="720" w:bottom="720" w:left="720" w:header="708" w:footer="708" w:gutter="0"/>
       <w:cols w:space="708"/>
       <w:docGrid w:linePitch="360"/>
     </w:sectPr>
   </w:body>
 </w:document>
+</file>
+
+<file path=word/numbering.xml><?xml version="1.0" encoding="utf-8"?>
+<w:numbering xmlns:wpc="http://schemas.microsoft.com/office/word/2010/wordprocessingCanvas" xmlns:cx="http://schemas.microsoft.com/office/drawing/2014/chartex" xmlns:cx1="http://schemas.microsoft.com/office/drawing/2015/9/8/chartex" xmlns:cx2="http://schemas.microsoft.com/office/drawing/2015/10/21/chartex" xmlns:cx3="http://schemas.microsoft.com/office/drawing/2016/5/9/chartex" xmlns:cx4="http://schemas.microsoft.com/office/drawing/2016/5/10/chartex" xmlns:cx5="http://schemas.microsoft.com/office/drawing/2016/5/11/chartex" xmlns:cx6="http://schemas.microsoft.com/office/drawing/2016/5/12/chartex" xmlns:cx7="http://schemas.microsoft.com/office/drawing/2016/5/13/chartex" xmlns:cx8="http://schemas.microsoft.com/office/drawing/2016/5/14/chartex" xmlns:mc="http://schemas.openxmlformats.org/markup-compatibility/2006" xmlns:aink="http://schemas.microsoft.com/office/drawing/2016/ink" xmlns:am3d="http://schemas.microsoft.com/office/drawing/2017/model3d" xmlns:o="urn:schemas-microsoft-com:office:office" xmlns:r="http://schemas.openxmlformats.org/officeDocument/2006/relationships" xmlns:m="http://schemas.openxmlformats.org/officeDocument/2006/math" xmlns:v="urn:schemas-microsoft-com:vml" xmlns:wp14="http://schemas.microsoft.com/office/word/2010/wordprocessingDrawing" xmlns:wp="http://schemas.openxmlformats.org/drawingml/2006/wordprocessingDrawing" xmlns:w10="urn:schemas-microsoft-com:office:word" xmlns:w="http://schemas.openxmlformats.org/wordprocessingml/2006/main" xmlns:w14="http://schemas.microsoft.com/office/word/2010/wordml" xmlns:w15="http://schemas.microsoft.com/office/word/2012/wordml" xmlns:w16cid="http://schemas.microsoft.com/office/word/2016/wordml/cid" xmlns:w16se="http://schemas.microsoft.com/office/word/2015/wordml/symex" xmlns:wpg="http://schemas.microsoft.com/office/word/2010/wordprocessingGroup" xmlns:wpi="http://schemas.microsoft.com/office/word/2010/wordprocessingInk" xmlns:wne="http://schemas.microsoft.com/office/word/2006/wordml" xmlns:wps="http://schemas.microsoft.com/office/word/2010/wordprocessingShape" mc:Ignorable="w14 w15 w16se w16cid wp14">
+  <w:abstractNum w:abstractNumId="0" w15:restartNumberingAfterBreak="0">
+    <w:nsid w:val="36B31EA5"/>
+    <w:multiLevelType w:val="multilevel"/>
+    <w:tmpl w:val="43C65852"/>
+    <w:lvl w:ilvl="0">
+      <w:start w:val="1"/>
+      <w:numFmt w:val="decimal"/>
+      <w:pStyle w:val="Ttulo1"/>
+      <w:lvlText w:val="%1"/>
+      <w:lvlJc w:val="left"/>
+      <w:pPr>
+        <w:ind w:left="432" w:hanging="432"/>
+      </w:pPr>
+    </w:lvl>
+    <w:lvl w:ilvl="1">
+      <w:start w:val="1"/>
+      <w:numFmt w:val="decimal"/>
+      <w:pStyle w:val="Ttulo2"/>
+      <w:lvlText w:val="%1.%2"/>
+      <w:lvlJc w:val="left"/>
+      <w:pPr>
+        <w:ind w:left="576" w:hanging="576"/>
+      </w:pPr>
+      <w:rPr>
+        <w:b w:val="0"/>
+        <w:bCs w:val="0"/>
+        <w:i w:val="0"/>
+        <w:iCs w:val="0"/>
+        <w:caps w:val="0"/>
+        <w:smallCaps w:val="0"/>
+        <w:strike w:val="0"/>
+        <w:dstrike w:val="0"/>
+        <w:outline w:val="0"/>
+        <w:shadow w:val="0"/>
+        <w:emboss w:val="0"/>
+        <w:imprint w:val="0"/>
+        <w:noProof w:val="0"/>
+        <w:vanish w:val="0"/>
+        <w:color w:val="1F3864" w:themeColor="accent1" w:themeShade="80"/>
+        <w:spacing w:val="0"/>
+        <w:kern w:val="0"/>
+        <w:position w:val="0"/>
+        <w:u w:val="none"/>
+        <w:effect w:val="none"/>
+        <w:vertAlign w:val="baseline"/>
+        <w:em w:val="none"/>
+        <w:specVanish w:val="0"/>
+        <w14:glow w14:rad="0">
+          <w14:srgbClr w14:val="000000"/>
+        </w14:glow>
+        <w14:shadow w14:blurRad="0" w14:dist="0" w14:dir="0" w14:sx="0" w14:sy="0" w14:kx="0" w14:ky="0" w14:algn="none">
+          <w14:srgbClr w14:val="000000"/>
+        </w14:shadow>
+        <w14:reflection w14:blurRad="0" w14:stA="0" w14:stPos="0" w14:endA="0" w14:endPos="0" w14:dist="0" w14:dir="0" w14:fadeDir="0" w14:sx="0" w14:sy="0" w14:kx="0" w14:ky="0" w14:algn="none"/>
+        <w14:textOutline w14:w="0" w14:cap="rnd" w14:cmpd="sng" w14:algn="ctr">
+          <w14:noFill/>
+          <w14:prstDash w14:val="solid"/>
+          <w14:bevel/>
+        </w14:textOutline>
+        <w14:scene3d>
+          <w14:camera w14:prst="orthographicFront"/>
+          <w14:lightRig w14:rig="threePt" w14:dir="t">
+            <w14:rot w14:lat="0" w14:lon="0" w14:rev="0"/>
+          </w14:lightRig>
+        </w14:scene3d>
+        <w14:props3d w14:extrusionH="0" w14:contourW="0" w14:prstMaterial="none"/>
+        <w14:ligatures w14:val="none"/>
+        <w14:numForm w14:val="default"/>
+        <w14:numSpacing w14:val="default"/>
+        <w14:stylisticSets/>
+        <w14:cntxtAlts w14:val="0"/>
+      </w:rPr>
+    </w:lvl>
+    <w:lvl w:ilvl="2">
+      <w:start w:val="1"/>
+      <w:numFmt w:val="decimal"/>
+      <w:pStyle w:val="Ttulo3"/>
+      <w:lvlText w:val="%1.%2.%3"/>
+      <w:lvlJc w:val="left"/>
+      <w:pPr>
+        <w:ind w:left="720" w:hanging="720"/>
+      </w:pPr>
+    </w:lvl>
+    <w:lvl w:ilvl="3">
+      <w:start w:val="1"/>
+      <w:numFmt w:val="decimal"/>
+      <w:pStyle w:val="Ttulo4"/>
+      <w:lvlText w:val="%1.%2.%3.%4"/>
+      <w:lvlJc w:val="left"/>
+      <w:pPr>
+        <w:ind w:left="864" w:hanging="864"/>
+      </w:pPr>
+    </w:lvl>
+    <w:lvl w:ilvl="4">
+      <w:start w:val="1"/>
+      <w:numFmt w:val="decimal"/>
+      <w:pStyle w:val="Ttulo5"/>
+      <w:lvlText w:val="%1.%2.%3.%4.%5"/>
+      <w:lvlJc w:val="left"/>
+      <w:pPr>
+        <w:ind w:left="1008" w:hanging="1008"/>
+      </w:pPr>
+    </w:lvl>
+    <w:lvl w:ilvl="5">
+      <w:start w:val="1"/>
+      <w:numFmt w:val="decimal"/>
+      <w:pStyle w:val="Ttulo6"/>
+      <w:lvlText w:val="%1.%2.%3.%4.%5.%6"/>
+      <w:lvlJc w:val="left"/>
+      <w:pPr>
+        <w:ind w:left="1152" w:hanging="1152"/>
+      </w:pPr>
+    </w:lvl>
+    <w:lvl w:ilvl="6">
+      <w:start w:val="1"/>
+      <w:numFmt w:val="decimal"/>
+      <w:pStyle w:val="Ttulo7"/>
+      <w:lvlText w:val="%1.%2.%3.%4.%5.%6.%7"/>
+      <w:lvlJc w:val="left"/>
+      <w:pPr>
+        <w:ind w:left="1296" w:hanging="1296"/>
+      </w:pPr>
+    </w:lvl>
+    <w:lvl w:ilvl="7">
+      <w:start w:val="1"/>
+      <w:numFmt w:val="decimal"/>
+      <w:pStyle w:val="Ttulo8"/>
+      <w:lvlText w:val="%1.%2.%3.%4.%5.%6.%7.%8"/>
+      <w:lvlJc w:val="left"/>
+      <w:pPr>
+        <w:ind w:left="1440" w:hanging="1440"/>
+      </w:pPr>
+    </w:lvl>
+    <w:lvl w:ilvl="8">
+      <w:start w:val="1"/>
+      <w:numFmt w:val="decimal"/>
+      <w:pStyle w:val="Ttulo9"/>
+      <w:lvlText w:val="%1.%2.%3.%4.%5.%6.%7.%8.%9"/>
+      <w:lvlJc w:val="left"/>
+      <w:pPr>
+        <w:ind w:left="1584" w:hanging="1584"/>
+      </w:pPr>
+    </w:lvl>
+  </w:abstractNum>
+  <w:abstractNum w:abstractNumId="1" w15:restartNumberingAfterBreak="0">
+    <w:nsid w:val="6EBA2CE9"/>
+    <w:multiLevelType w:val="multilevel"/>
+    <w:tmpl w:val="0C0A0025"/>
+    <w:lvl w:ilvl="0">
+      <w:start w:val="1"/>
+      <w:numFmt w:val="decimal"/>
+      <w:lvlText w:val="%1"/>
+      <w:lvlJc w:val="left"/>
+      <w:pPr>
+        <w:ind w:left="432" w:hanging="432"/>
+      </w:pPr>
+    </w:lvl>
+    <w:lvl w:ilvl="1">
+      <w:start w:val="1"/>
+      <w:numFmt w:val="decimal"/>
+      <w:lvlText w:val="%1.%2"/>
+      <w:lvlJc w:val="left"/>
+      <w:pPr>
+        <w:ind w:left="576" w:hanging="576"/>
+      </w:pPr>
+    </w:lvl>
+    <w:lvl w:ilvl="2">
+      <w:start w:val="1"/>
+      <w:numFmt w:val="decimal"/>
+      <w:lvlText w:val="%1.%2.%3"/>
+      <w:lvlJc w:val="left"/>
+      <w:pPr>
+        <w:ind w:left="720" w:hanging="720"/>
+      </w:pPr>
+    </w:lvl>
+    <w:lvl w:ilvl="3">
+      <w:start w:val="1"/>
+      <w:numFmt w:val="decimal"/>
+      <w:lvlText w:val="%1.%2.%3.%4"/>
+      <w:lvlJc w:val="left"/>
+      <w:pPr>
+        <w:ind w:left="864" w:hanging="864"/>
+      </w:pPr>
+    </w:lvl>
+    <w:lvl w:ilvl="4">
+      <w:start w:val="1"/>
+      <w:numFmt w:val="decimal"/>
+      <w:lvlText w:val="%1.%2.%3.%4.%5"/>
+      <w:lvlJc w:val="left"/>
+      <w:pPr>
+        <w:ind w:left="1008" w:hanging="1008"/>
+      </w:pPr>
+    </w:lvl>
+    <w:lvl w:ilvl="5">
+      <w:start w:val="1"/>
+      <w:numFmt w:val="decimal"/>
+      <w:lvlText w:val="%1.%2.%3.%4.%5.%6"/>
+      <w:lvlJc w:val="left"/>
+      <w:pPr>
+        <w:ind w:left="1152" w:hanging="1152"/>
+      </w:pPr>
+    </w:lvl>
+    <w:lvl w:ilvl="6">
+      <w:start w:val="1"/>
+      <w:numFmt w:val="decimal"/>
+      <w:lvlText w:val="%1.%2.%3.%4.%5.%6.%7"/>
+      <w:lvlJc w:val="left"/>
+      <w:pPr>
+        <w:ind w:left="1296" w:hanging="1296"/>
+      </w:pPr>
+    </w:lvl>
+    <w:lvl w:ilvl="7">
+      <w:start w:val="1"/>
+      <w:numFmt w:val="decimal"/>
+      <w:lvlText w:val="%1.%2.%3.%4.%5.%6.%7.%8"/>
+      <w:lvlJc w:val="left"/>
+      <w:pPr>
+        <w:ind w:left="1440" w:hanging="1440"/>
+      </w:pPr>
+    </w:lvl>
+    <w:lvl w:ilvl="8">
+      <w:start w:val="1"/>
+      <w:numFmt w:val="decimal"/>
+      <w:lvlText w:val="%1.%2.%3.%4.%5.%6.%7.%8.%9"/>
+      <w:lvlJc w:val="left"/>
+      <w:pPr>
+        <w:ind w:left="1584" w:hanging="1584"/>
+      </w:pPr>
+    </w:lvl>
+  </w:abstractNum>
+  <w:num w:numId="1">
+    <w:abstractNumId w:val="0"/>
+  </w:num>
+  <w:num w:numId="2">
+    <w:abstractNumId w:val="1"/>
+  </w:num>
+</w:numbering>
 </file>
 
 <file path=word/styles.xml><?xml version="1.0" encoding="utf-8"?>
@@ -410,13 +693,267 @@
     <w:name w:val="Normal"/>
     <w:qFormat/>
   </w:style>
-  <w:style w:type="character" w:default="1" w:styleId="DefaultParagraphFont">
+  <w:style w:type="paragraph" w:styleId="Ttulo1">
+    <w:name w:val="heading 1"/>
+    <w:basedOn w:val="Normal"/>
+    <w:next w:val="Normal"/>
+    <w:link w:val="Ttulo1Car"/>
+    <w:uiPriority w:val="9"/>
+    <w:qFormat/>
+    <w:rsid w:val="00073CB2"/>
+    <w:pPr>
+      <w:keepNext/>
+      <w:keepLines/>
+      <w:numPr>
+        <w:numId w:val="1"/>
+      </w:numPr>
+      <w:pBdr>
+        <w:bottom w:val="single" w:sz="4" w:space="1" w:color="4472C4" w:themeColor="accent1"/>
+      </w:pBdr>
+      <w:spacing w:before="400" w:after="40"/>
+      <w:outlineLvl w:val="0"/>
+    </w:pPr>
+    <w:rPr>
+      <w:rFonts w:asciiTheme="majorHAnsi" w:eastAsiaTheme="majorEastAsia" w:hAnsiTheme="majorHAnsi" w:cstheme="majorBidi"/>
+      <w:color w:val="2F5496" w:themeColor="accent1" w:themeShade="BF"/>
+      <w:sz w:val="36"/>
+      <w:szCs w:val="36"/>
+      <w:lang w:val="es-ES"/>
+    </w:rPr>
+  </w:style>
+  <w:style w:type="paragraph" w:styleId="Ttulo2">
+    <w:name w:val="heading 2"/>
+    <w:basedOn w:val="Normal"/>
+    <w:next w:val="Normal"/>
+    <w:link w:val="Ttulo2Car"/>
+    <w:uiPriority w:val="9"/>
+    <w:unhideWhenUsed/>
+    <w:qFormat/>
+    <w:rsid w:val="00073CB2"/>
+    <w:pPr>
+      <w:keepNext/>
+      <w:keepLines/>
+      <w:numPr>
+        <w:ilvl w:val="1"/>
+        <w:numId w:val="1"/>
+      </w:numPr>
+      <w:spacing w:before="160"/>
+      <w:outlineLvl w:val="1"/>
+    </w:pPr>
+    <w:rPr>
+      <w:rFonts w:asciiTheme="majorHAnsi" w:eastAsiaTheme="majorEastAsia" w:hAnsiTheme="majorHAnsi" w:cstheme="majorBidi"/>
+      <w:color w:val="2F5496" w:themeColor="accent1" w:themeShade="BF"/>
+      <w:sz w:val="28"/>
+      <w:szCs w:val="28"/>
+      <w:lang w:val="es-ES"/>
+    </w:rPr>
+  </w:style>
+  <w:style w:type="paragraph" w:styleId="Ttulo3">
+    <w:name w:val="heading 3"/>
+    <w:basedOn w:val="Normal"/>
+    <w:next w:val="Normal"/>
+    <w:link w:val="Ttulo3Car"/>
+    <w:uiPriority w:val="9"/>
+    <w:unhideWhenUsed/>
+    <w:qFormat/>
+    <w:rsid w:val="00073CB2"/>
+    <w:pPr>
+      <w:keepNext/>
+      <w:keepLines/>
+      <w:numPr>
+        <w:ilvl w:val="2"/>
+        <w:numId w:val="1"/>
+      </w:numPr>
+      <w:spacing w:before="80"/>
+      <w:outlineLvl w:val="2"/>
+    </w:pPr>
+    <w:rPr>
+      <w:rFonts w:asciiTheme="majorHAnsi" w:eastAsiaTheme="majorEastAsia" w:hAnsiTheme="majorHAnsi" w:cstheme="majorBidi"/>
+      <w:color w:val="404040" w:themeColor="text1" w:themeTint="BF"/>
+      <w:sz w:val="26"/>
+      <w:szCs w:val="26"/>
+      <w:lang w:val="es-ES"/>
+    </w:rPr>
+  </w:style>
+  <w:style w:type="paragraph" w:styleId="Ttulo4">
+    <w:name w:val="heading 4"/>
+    <w:basedOn w:val="Normal"/>
+    <w:next w:val="Normal"/>
+    <w:link w:val="Ttulo4Car"/>
+    <w:uiPriority w:val="9"/>
+    <w:semiHidden/>
+    <w:unhideWhenUsed/>
+    <w:qFormat/>
+    <w:rsid w:val="00073CB2"/>
+    <w:pPr>
+      <w:keepNext/>
+      <w:keepLines/>
+      <w:numPr>
+        <w:ilvl w:val="3"/>
+        <w:numId w:val="1"/>
+      </w:numPr>
+      <w:spacing w:before="80" w:line="264" w:lineRule="auto"/>
+      <w:outlineLvl w:val="3"/>
+    </w:pPr>
+    <w:rPr>
+      <w:rFonts w:asciiTheme="majorHAnsi" w:eastAsiaTheme="majorEastAsia" w:hAnsiTheme="majorHAnsi" w:cstheme="majorBidi"/>
+      <w:lang w:val="es-ES"/>
+    </w:rPr>
+  </w:style>
+  <w:style w:type="paragraph" w:styleId="Ttulo5">
+    <w:name w:val="heading 5"/>
+    <w:basedOn w:val="Normal"/>
+    <w:next w:val="Normal"/>
+    <w:link w:val="Ttulo5Car"/>
+    <w:uiPriority w:val="9"/>
+    <w:semiHidden/>
+    <w:unhideWhenUsed/>
+    <w:qFormat/>
+    <w:rsid w:val="00073CB2"/>
+    <w:pPr>
+      <w:keepNext/>
+      <w:keepLines/>
+      <w:numPr>
+        <w:ilvl w:val="4"/>
+        <w:numId w:val="1"/>
+      </w:numPr>
+      <w:spacing w:before="80" w:line="264" w:lineRule="auto"/>
+      <w:outlineLvl w:val="4"/>
+    </w:pPr>
+    <w:rPr>
+      <w:rFonts w:asciiTheme="majorHAnsi" w:eastAsiaTheme="majorEastAsia" w:hAnsiTheme="majorHAnsi" w:cstheme="majorBidi"/>
+      <w:i/>
+      <w:iCs/>
+      <w:sz w:val="22"/>
+      <w:szCs w:val="22"/>
+      <w:lang w:val="es-ES"/>
+    </w:rPr>
+  </w:style>
+  <w:style w:type="paragraph" w:styleId="Ttulo6">
+    <w:name w:val="heading 6"/>
+    <w:basedOn w:val="Normal"/>
+    <w:next w:val="Normal"/>
+    <w:link w:val="Ttulo6Car"/>
+    <w:uiPriority w:val="9"/>
+    <w:semiHidden/>
+    <w:unhideWhenUsed/>
+    <w:qFormat/>
+    <w:rsid w:val="00073CB2"/>
+    <w:pPr>
+      <w:keepNext/>
+      <w:keepLines/>
+      <w:numPr>
+        <w:ilvl w:val="5"/>
+        <w:numId w:val="1"/>
+      </w:numPr>
+      <w:spacing w:before="80" w:line="264" w:lineRule="auto"/>
+      <w:outlineLvl w:val="5"/>
+    </w:pPr>
+    <w:rPr>
+      <w:rFonts w:asciiTheme="majorHAnsi" w:eastAsiaTheme="majorEastAsia" w:hAnsiTheme="majorHAnsi" w:cstheme="majorBidi"/>
+      <w:color w:val="595959" w:themeColor="text1" w:themeTint="A6"/>
+      <w:sz w:val="21"/>
+      <w:szCs w:val="21"/>
+      <w:lang w:val="es-ES"/>
+    </w:rPr>
+  </w:style>
+  <w:style w:type="paragraph" w:styleId="Ttulo7">
+    <w:name w:val="heading 7"/>
+    <w:basedOn w:val="Normal"/>
+    <w:next w:val="Normal"/>
+    <w:link w:val="Ttulo7Car"/>
+    <w:uiPriority w:val="9"/>
+    <w:semiHidden/>
+    <w:unhideWhenUsed/>
+    <w:qFormat/>
+    <w:rsid w:val="00073CB2"/>
+    <w:pPr>
+      <w:keepNext/>
+      <w:keepLines/>
+      <w:numPr>
+        <w:ilvl w:val="6"/>
+        <w:numId w:val="1"/>
+      </w:numPr>
+      <w:spacing w:before="80" w:line="264" w:lineRule="auto"/>
+      <w:outlineLvl w:val="6"/>
+    </w:pPr>
+    <w:rPr>
+      <w:rFonts w:asciiTheme="majorHAnsi" w:eastAsiaTheme="majorEastAsia" w:hAnsiTheme="majorHAnsi" w:cstheme="majorBidi"/>
+      <w:i/>
+      <w:iCs/>
+      <w:color w:val="595959" w:themeColor="text1" w:themeTint="A6"/>
+      <w:sz w:val="21"/>
+      <w:szCs w:val="21"/>
+      <w:lang w:val="es-ES"/>
+    </w:rPr>
+  </w:style>
+  <w:style w:type="paragraph" w:styleId="Ttulo8">
+    <w:name w:val="heading 8"/>
+    <w:basedOn w:val="Normal"/>
+    <w:next w:val="Normal"/>
+    <w:link w:val="Ttulo8Car"/>
+    <w:uiPriority w:val="9"/>
+    <w:semiHidden/>
+    <w:unhideWhenUsed/>
+    <w:qFormat/>
+    <w:rsid w:val="00073CB2"/>
+    <w:pPr>
+      <w:keepNext/>
+      <w:keepLines/>
+      <w:numPr>
+        <w:ilvl w:val="7"/>
+        <w:numId w:val="1"/>
+      </w:numPr>
+      <w:spacing w:before="80" w:line="264" w:lineRule="auto"/>
+      <w:outlineLvl w:val="7"/>
+    </w:pPr>
+    <w:rPr>
+      <w:rFonts w:asciiTheme="majorHAnsi" w:eastAsiaTheme="majorEastAsia" w:hAnsiTheme="majorHAnsi" w:cstheme="majorBidi"/>
+      <w:smallCaps/>
+      <w:color w:val="595959" w:themeColor="text1" w:themeTint="A6"/>
+      <w:sz w:val="21"/>
+      <w:szCs w:val="21"/>
+      <w:lang w:val="es-ES"/>
+    </w:rPr>
+  </w:style>
+  <w:style w:type="paragraph" w:styleId="Ttulo9">
+    <w:name w:val="heading 9"/>
+    <w:basedOn w:val="Normal"/>
+    <w:next w:val="Normal"/>
+    <w:link w:val="Ttulo9Car"/>
+    <w:uiPriority w:val="9"/>
+    <w:semiHidden/>
+    <w:unhideWhenUsed/>
+    <w:qFormat/>
+    <w:rsid w:val="00073CB2"/>
+    <w:pPr>
+      <w:keepNext/>
+      <w:keepLines/>
+      <w:numPr>
+        <w:ilvl w:val="8"/>
+        <w:numId w:val="1"/>
+      </w:numPr>
+      <w:spacing w:before="80" w:line="264" w:lineRule="auto"/>
+      <w:outlineLvl w:val="8"/>
+    </w:pPr>
+    <w:rPr>
+      <w:rFonts w:asciiTheme="majorHAnsi" w:eastAsiaTheme="majorEastAsia" w:hAnsiTheme="majorHAnsi" w:cstheme="majorBidi"/>
+      <w:i/>
+      <w:iCs/>
+      <w:smallCaps/>
+      <w:color w:val="595959" w:themeColor="text1" w:themeTint="A6"/>
+      <w:sz w:val="21"/>
+      <w:szCs w:val="21"/>
+      <w:lang w:val="es-ES"/>
+    </w:rPr>
+  </w:style>
+  <w:style w:type="character" w:default="1" w:styleId="Fuentedeprrafopredeter">
     <w:name w:val="Default Paragraph Font"/>
     <w:uiPriority w:val="1"/>
     <w:semiHidden/>
     <w:unhideWhenUsed/>
   </w:style>
-  <w:style w:type="table" w:default="1" w:styleId="TableNormal">
+  <w:style w:type="table" w:default="1" w:styleId="Tablanormal">
     <w:name w:val="Normal Table"/>
     <w:uiPriority w:val="99"/>
     <w:semiHidden/>
@@ -431,11 +968,158 @@
       </w:tblCellMar>
     </w:tblPr>
   </w:style>
-  <w:style w:type="numbering" w:default="1" w:styleId="NoList">
+  <w:style w:type="numbering" w:default="1" w:styleId="Sinlista">
     <w:name w:val="No List"/>
     <w:uiPriority w:val="99"/>
     <w:semiHidden/>
     <w:unhideWhenUsed/>
+  </w:style>
+  <w:style w:type="character" w:customStyle="1" w:styleId="Ttulo1Car">
+    <w:name w:val="Título 1 Car"/>
+    <w:basedOn w:val="Fuentedeprrafopredeter"/>
+    <w:link w:val="Ttulo1"/>
+    <w:uiPriority w:val="9"/>
+    <w:rsid w:val="00073CB2"/>
+    <w:rPr>
+      <w:rFonts w:asciiTheme="majorHAnsi" w:eastAsiaTheme="majorEastAsia" w:hAnsiTheme="majorHAnsi" w:cstheme="majorBidi"/>
+      <w:color w:val="2F5496" w:themeColor="accent1" w:themeShade="BF"/>
+      <w:sz w:val="36"/>
+      <w:szCs w:val="36"/>
+      <w:lang w:val="es-ES"/>
+    </w:rPr>
+  </w:style>
+  <w:style w:type="character" w:customStyle="1" w:styleId="Ttulo2Car">
+    <w:name w:val="Título 2 Car"/>
+    <w:basedOn w:val="Fuentedeprrafopredeter"/>
+    <w:link w:val="Ttulo2"/>
+    <w:uiPriority w:val="9"/>
+    <w:rsid w:val="00073CB2"/>
+    <w:rPr>
+      <w:rFonts w:asciiTheme="majorHAnsi" w:eastAsiaTheme="majorEastAsia" w:hAnsiTheme="majorHAnsi" w:cstheme="majorBidi"/>
+      <w:color w:val="2F5496" w:themeColor="accent1" w:themeShade="BF"/>
+      <w:sz w:val="28"/>
+      <w:szCs w:val="28"/>
+      <w:lang w:val="es-ES"/>
+    </w:rPr>
+  </w:style>
+  <w:style w:type="character" w:customStyle="1" w:styleId="Ttulo3Car">
+    <w:name w:val="Título 3 Car"/>
+    <w:basedOn w:val="Fuentedeprrafopredeter"/>
+    <w:link w:val="Ttulo3"/>
+    <w:uiPriority w:val="9"/>
+    <w:rsid w:val="00073CB2"/>
+    <w:rPr>
+      <w:rFonts w:asciiTheme="majorHAnsi" w:eastAsiaTheme="majorEastAsia" w:hAnsiTheme="majorHAnsi" w:cstheme="majorBidi"/>
+      <w:color w:val="404040" w:themeColor="text1" w:themeTint="BF"/>
+      <w:sz w:val="26"/>
+      <w:szCs w:val="26"/>
+      <w:lang w:val="es-ES"/>
+    </w:rPr>
+  </w:style>
+  <w:style w:type="character" w:customStyle="1" w:styleId="Ttulo4Car">
+    <w:name w:val="Título 4 Car"/>
+    <w:basedOn w:val="Fuentedeprrafopredeter"/>
+    <w:link w:val="Ttulo4"/>
+    <w:uiPriority w:val="9"/>
+    <w:semiHidden/>
+    <w:rsid w:val="00073CB2"/>
+    <w:rPr>
+      <w:rFonts w:asciiTheme="majorHAnsi" w:eastAsiaTheme="majorEastAsia" w:hAnsiTheme="majorHAnsi" w:cstheme="majorBidi"/>
+      <w:lang w:val="es-ES"/>
+    </w:rPr>
+  </w:style>
+  <w:style w:type="character" w:customStyle="1" w:styleId="Ttulo5Car">
+    <w:name w:val="Título 5 Car"/>
+    <w:basedOn w:val="Fuentedeprrafopredeter"/>
+    <w:link w:val="Ttulo5"/>
+    <w:uiPriority w:val="9"/>
+    <w:semiHidden/>
+    <w:rsid w:val="00073CB2"/>
+    <w:rPr>
+      <w:rFonts w:asciiTheme="majorHAnsi" w:eastAsiaTheme="majorEastAsia" w:hAnsiTheme="majorHAnsi" w:cstheme="majorBidi"/>
+      <w:i/>
+      <w:iCs/>
+      <w:sz w:val="22"/>
+      <w:szCs w:val="22"/>
+      <w:lang w:val="es-ES"/>
+    </w:rPr>
+  </w:style>
+  <w:style w:type="character" w:customStyle="1" w:styleId="Ttulo6Car">
+    <w:name w:val="Título 6 Car"/>
+    <w:basedOn w:val="Fuentedeprrafopredeter"/>
+    <w:link w:val="Ttulo6"/>
+    <w:uiPriority w:val="9"/>
+    <w:semiHidden/>
+    <w:rsid w:val="00073CB2"/>
+    <w:rPr>
+      <w:rFonts w:asciiTheme="majorHAnsi" w:eastAsiaTheme="majorEastAsia" w:hAnsiTheme="majorHAnsi" w:cstheme="majorBidi"/>
+      <w:color w:val="595959" w:themeColor="text1" w:themeTint="A6"/>
+      <w:sz w:val="21"/>
+      <w:szCs w:val="21"/>
+      <w:lang w:val="es-ES"/>
+    </w:rPr>
+  </w:style>
+  <w:style w:type="character" w:customStyle="1" w:styleId="Ttulo7Car">
+    <w:name w:val="Título 7 Car"/>
+    <w:basedOn w:val="Fuentedeprrafopredeter"/>
+    <w:link w:val="Ttulo7"/>
+    <w:uiPriority w:val="9"/>
+    <w:semiHidden/>
+    <w:rsid w:val="00073CB2"/>
+    <w:rPr>
+      <w:rFonts w:asciiTheme="majorHAnsi" w:eastAsiaTheme="majorEastAsia" w:hAnsiTheme="majorHAnsi" w:cstheme="majorBidi"/>
+      <w:i/>
+      <w:iCs/>
+      <w:color w:val="595959" w:themeColor="text1" w:themeTint="A6"/>
+      <w:sz w:val="21"/>
+      <w:szCs w:val="21"/>
+      <w:lang w:val="es-ES"/>
+    </w:rPr>
+  </w:style>
+  <w:style w:type="character" w:customStyle="1" w:styleId="Ttulo8Car">
+    <w:name w:val="Título 8 Car"/>
+    <w:basedOn w:val="Fuentedeprrafopredeter"/>
+    <w:link w:val="Ttulo8"/>
+    <w:uiPriority w:val="9"/>
+    <w:semiHidden/>
+    <w:rsid w:val="00073CB2"/>
+    <w:rPr>
+      <w:rFonts w:asciiTheme="majorHAnsi" w:eastAsiaTheme="majorEastAsia" w:hAnsiTheme="majorHAnsi" w:cstheme="majorBidi"/>
+      <w:smallCaps/>
+      <w:color w:val="595959" w:themeColor="text1" w:themeTint="A6"/>
+      <w:sz w:val="21"/>
+      <w:szCs w:val="21"/>
+      <w:lang w:val="es-ES"/>
+    </w:rPr>
+  </w:style>
+  <w:style w:type="character" w:customStyle="1" w:styleId="Ttulo9Car">
+    <w:name w:val="Título 9 Car"/>
+    <w:basedOn w:val="Fuentedeprrafopredeter"/>
+    <w:link w:val="Ttulo9"/>
+    <w:uiPriority w:val="9"/>
+    <w:semiHidden/>
+    <w:rsid w:val="00073CB2"/>
+    <w:rPr>
+      <w:rFonts w:asciiTheme="majorHAnsi" w:eastAsiaTheme="majorEastAsia" w:hAnsiTheme="majorHAnsi" w:cstheme="majorBidi"/>
+      <w:i/>
+      <w:iCs/>
+      <w:smallCaps/>
+      <w:color w:val="595959" w:themeColor="text1" w:themeTint="A6"/>
+      <w:sz w:val="21"/>
+      <w:szCs w:val="21"/>
+      <w:lang w:val="es-ES"/>
+    </w:rPr>
+  </w:style>
+  <w:style w:type="paragraph" w:styleId="Prrafodelista">
+    <w:name w:val="List Paragraph"/>
+    <w:basedOn w:val="Normal"/>
+    <w:uiPriority w:val="34"/>
+    <w:qFormat/>
+    <w:rsid w:val="00073CB2"/>
+    <w:pPr>
+      <w:ind w:left="720"/>
+      <w:contextualSpacing/>
+    </w:pPr>
   </w:style>
 </w:styles>
 </file>

</xml_diff>